<commit_message>
Just Trying to automate the process by adding data into csv format
</commit_message>
<xml_diff>
--- a/AI_generated_content/unit2/chapter6/lesson3/U2Ch6L3.docx
+++ b/AI_generated_content/unit2/chapter6/lesson3/U2Ch6L3.docx
@@ -4,7 +4,7 @@
   <w:body>
     <w:p>
       <w:pPr>
-        <w:pStyle w:val="Heading1"/>
+        <w:pStyle w:val="Title"/>
       </w:pPr>
       <w:r>
         <w:t>Unit 2: Atomic Structure and Bonding</w:t>
@@ -12,7 +12,7 @@
     </w:p>
     <w:p>
       <w:pPr>
-        <w:pStyle w:val="Heading2"/>
+        <w:pStyle w:val="Subtitle"/>
       </w:pPr>
       <w:r>
         <w:t>Chapter 6: Ionic and Metallic Bonding</w:t>
@@ -20,7 +20,10 @@
     </w:p>
     <w:p>
       <w:pPr>
-        <w:pStyle w:val="Heading3"/>
+        <w:pStyle w:val="Heading1"/>
+        <w:rPr>
+          <w:rStyle w:val="Heading1Char"/>
+        </w:rPr>
       </w:pPr>
       <w:r>
         <w:t>Lesson 3: Naming and Formulas of Ionic Compounds</w:t>
@@ -42,8 +45,6 @@
         </w:rPr>
         <w:t>Big Idea:</w:t>
       </w:r>
-      <w:bookmarkStart w:id="0" w:name="_GoBack"/>
-      <w:bookmarkEnd w:id="0"/>
       <w:r>
         <w:rPr>
           <w:rStyle w:val="Heading1Char"/>
@@ -227,13 +228,16 @@
         <w:t>In northern countries, road salt is spread on icy streets to help melt the ice and snow. The salt appears to make the ice and snow vanish, while metal street signs and lampposts exposed to the same conditions remain intact. Why does sal</w:t>
       </w:r>
       <w:r>
-        <w:t>t dissolve in water, but metal does not?</w:t>
-      </w:r>
-      <w:r>
-        <w:br/>
+        <w:t xml:space="preserve">t dissolve in water, but metal </w:t>
       </w:r>
       <w:r>
         <w:lastRenderedPageBreak/>
+        <w:t>does not?</w:t>
+      </w:r>
+      <w:r>
+        <w:br/>
+      </w:r>
+      <w:r>
         <w:br/>
       </w:r>
       <w:r>
@@ -462,13 +466,13 @@
       </w:r>
       <w:r>
         <w:br/>
+      </w:r>
+      <w:r>
+        <w:lastRenderedPageBreak/>
         <w:t>- Table salt (NaCl)</w:t>
       </w:r>
       <w:r>
         <w:br/>
-      </w:r>
-      <w:r>
-        <w:lastRenderedPageBreak/>
         <w:t>- Water</w:t>
       </w:r>
       <w:r>
@@ -518,7 +522,12 @@
       </w:r>
       <w:r>
         <w:br/>
-        <w:t>3. Next, drop a small metal object (like a paperclip) into the water. Stir and observe.</w:t>
+        <w:t>3. Next, drop a small metal object (like a pape</w:t>
+      </w:r>
+      <w:bookmarkStart w:id="0" w:name="_GoBack"/>
+      <w:bookmarkEnd w:id="0"/>
+      <w:r>
+        <w:t>rclip) into the water. Stir and observe.</w:t>
       </w:r>
       <w:r>
         <w:br/>
@@ -689,14 +698,11 @@
         <w:br/>
       </w:r>
       <w:r>
+        <w:lastRenderedPageBreak/>
         <w:t>(Answer: Ionic bonds occur b</w:t>
       </w:r>
       <w:r>
-        <w:t xml:space="preserve">etween metals and non-metals and involve the transfer of </w:t>
-      </w:r>
-      <w:r>
-        <w:lastRenderedPageBreak/>
-        <w:t>electrons. Metallic bonds involve the sharing of electrons among metal atoms.)</w:t>
+        <w:t>etween metals and non-metals and involve the transfer of electrons. Metallic bonds involve the sharing of electrons among metal atoms.)</w:t>
       </w:r>
       <w:r>
         <w:br/>
@@ -943,13 +949,13 @@
       </w:r>
       <w:r>
         <w:br/>
+      </w:r>
+      <w:r>
+        <w:lastRenderedPageBreak/>
         <w:t>For example, in the case of Na⁺ and Cl⁻:</w:t>
       </w:r>
       <w:r>
         <w:br/>
-      </w:r>
-      <w:r>
-        <w:lastRenderedPageBreak/>
         <w:t>- The charges (+1 and -1) are already balanced, so the formula is NaCl.</w:t>
       </w:r>
       <w:r>
@@ -14244,7 +14250,7 @@
 </file>
 
 <file path=customXml/itemProps1.xml><?xml version="1.0" encoding="utf-8"?>
-<ds:datastoreItem xmlns:ds="http://schemas.openxmlformats.org/officeDocument/2006/customXml" ds:itemID="{776DA5F9-17CE-4427-AC21-501699548AC5}">
+<ds:datastoreItem xmlns:ds="http://schemas.openxmlformats.org/officeDocument/2006/customXml" ds:itemID="{1887D53A-7B8C-4F9F-A39B-769759FBAC1E}">
   <ds:schemaRefs>
     <ds:schemaRef ds:uri="http://schemas.openxmlformats.org/officeDocument/2006/bibliography"/>
   </ds:schemaRefs>

</xml_diff>